<commit_message>
updated figures and results draft1
</commit_message>
<xml_diff>
--- a/paper/Results_draft1.docx
+++ b/paper/Results_draft1.docx
@@ -28,15 +28,7 @@
         <w:rPr>
           <w:rFonts w:ascii="Times" w:hAnsi="Times"/>
         </w:rPr>
-        <w:t>The following analysis consis</w:t>
-      </w:r>
-      <w:bookmarkStart w:id="0" w:name="_GoBack"/>
-      <w:bookmarkEnd w:id="0"/>
-      <w:r>
-        <w:rPr>
-          <w:rFonts w:ascii="Times" w:hAnsi="Times"/>
-        </w:rPr>
-        <w:t xml:space="preserve">ts of two broad components. First, I examine performance on exposure trials in both the </w:t>
+        <w:t xml:space="preserve">The following analysis consists of two broad components. First, I examine performance on exposure trials in both the </w:t>
       </w:r>
       <w:r>
         <w:rPr>
@@ -95,6 +87,12 @@
           <w:rFonts w:ascii="Times" w:hAnsi="Times"/>
         </w:rPr>
         <w:t xml:space="preserve"> of condition.  Recall that we hypothesized</w:t>
+      </w:r>
+      <w:r>
+        <w:rPr>
+          <w:rFonts w:ascii="Times" w:hAnsi="Times"/>
+        </w:rPr>
+        <w:t xml:space="preserve"> that</w:t>
       </w:r>
       <w:r>
         <w:rPr>
@@ -515,13 +513,12 @@
         </w:rPr>
         <w:t xml:space="preserve"> condition histogram in Figure 2 has a bimodal distribution, which is consistent with predicted gaze-following behavior.</w:t>
       </w:r>
-    </w:p>
-    <w:p>
-      <w:pPr>
-        <w:rPr>
-          <w:rFonts w:ascii="Times" w:hAnsi="Times"/>
-        </w:rPr>
-      </w:pPr>
+      <w:r>
+        <w:rPr>
+          <w:rFonts w:ascii="Times" w:hAnsi="Times"/>
+        </w:rPr>
+        <w:t xml:space="preserve"> </w:t>
+      </w:r>
       <w:r>
         <w:rPr>
           <w:rFonts w:ascii="Times" w:hAnsi="Times"/>
@@ -732,6 +729,7 @@
         </w:rPr>
         <w:t xml:space="preserve">Figure </w:t>
       </w:r>
+      <w:proofErr w:type="gramEnd"/>
       <w:r>
         <w:rPr>
           <w:rFonts w:ascii="Times" w:hAnsi="Times"/>
@@ -768,6 +766,7 @@
         </w:rPr>
         <w:fldChar w:fldCharType="end"/>
       </w:r>
+      <w:proofErr w:type="gramStart"/>
       <w:r>
         <w:rPr>
           <w:rFonts w:ascii="Times" w:hAnsi="Times"/>
@@ -801,18 +800,592 @@
       </w:r>
     </w:p>
     <w:p>
-      <w:pPr>
-        <w:rPr>
-          <w:rFonts w:ascii="Times" w:hAnsi="Times"/>
-        </w:rPr>
-      </w:pPr>
-    </w:p>
-    <w:p>
-      <w:pPr>
-        <w:rPr>
-          <w:rFonts w:ascii="Times" w:hAnsi="Times"/>
-        </w:rPr>
-      </w:pPr>
+      <w:r>
+        <w:t>Accuracy is defined for test trial analysis as the proportion of time spent looking at the “kept” object. Figure 3 shows the mean accuracy in both conditions across al</w:t>
+      </w:r>
+      <w:r>
+        <w:t xml:space="preserve">l test trials and participants, with the dotted line representing chance performance. The mean accuracy was .689 for the gaze condition and .659 for the no-gaze condition; a t-test revealed no significant difference between the two means (t = 1.168). </w:t>
+      </w:r>
+    </w:p>
+    <w:p>
+      <w:pPr>
+        <w:keepNext/>
+      </w:pPr>
+      <w:r>
+        <w:rPr>
+          <w:rFonts w:ascii="Times" w:hAnsi="Times"/>
+          <w:noProof/>
+        </w:rPr>
+        <w:drawing>
+          <wp:inline distT="0" distB="0" distL="0" distR="0" wp14:anchorId="0A85B7BA" wp14:editId="29771BAF">
+            <wp:extent cx="5486400" cy="3894455"/>
+            <wp:effectExtent l="0" t="0" r="0" b="0"/>
+            <wp:docPr id="4" name="Picture 4" descr="Macintosh HD:Users:allisondods:Documents:Projects:gaze-xsit:analysis:gaze-xsit_adult_files:figure-html:mean accuracy on test trials.png"/>
+            <wp:cNvGraphicFramePr>
+              <a:graphicFrameLocks xmlns:a="http://schemas.openxmlformats.org/drawingml/2006/main" noChangeAspect="1"/>
+            </wp:cNvGraphicFramePr>
+            <a:graphic xmlns:a="http://schemas.openxmlformats.org/drawingml/2006/main">
+              <a:graphicData uri="http://schemas.openxmlformats.org/drawingml/2006/picture">
+                <pic:pic xmlns:pic="http://schemas.openxmlformats.org/drawingml/2006/picture">
+                  <pic:nvPicPr>
+                    <pic:cNvPr id="0" name="Picture 4" descr="Macintosh HD:Users:allisondods:Documents:Projects:gaze-xsit:analysis:gaze-xsit_adult_files:figure-html:mean accuracy on test trials.png"/>
+                    <pic:cNvPicPr>
+                      <a:picLocks noChangeAspect="1" noChangeArrowheads="1"/>
+                    </pic:cNvPicPr>
+                  </pic:nvPicPr>
+                  <pic:blipFill>
+                    <a:blip r:embed="rId8">
+                      <a:extLst>
+                        <a:ext uri="{28A0092B-C50C-407E-A947-70E740481C1C}">
+                          <a14:useLocalDpi xmlns:a14="http://schemas.microsoft.com/office/drawing/2010/main" val="0"/>
+                        </a:ext>
+                      </a:extLst>
+                    </a:blip>
+                    <a:srcRect/>
+                    <a:stretch>
+                      <a:fillRect/>
+                    </a:stretch>
+                  </pic:blipFill>
+                  <pic:spPr bwMode="auto">
+                    <a:xfrm>
+                      <a:off x="0" y="0"/>
+                      <a:ext cx="5486400" cy="3894455"/>
+                    </a:xfrm>
+                    <a:prstGeom prst="rect">
+                      <a:avLst/>
+                    </a:prstGeom>
+                    <a:noFill/>
+                    <a:ln>
+                      <a:noFill/>
+                    </a:ln>
+                  </pic:spPr>
+                </pic:pic>
+              </a:graphicData>
+            </a:graphic>
+          </wp:inline>
+        </w:drawing>
+      </w:r>
+    </w:p>
+    <w:p>
+      <w:pPr>
+        <w:pStyle w:val="Caption"/>
+        <w:rPr>
+          <w:rFonts w:ascii="Times" w:hAnsi="Times"/>
+        </w:rPr>
+      </w:pPr>
+      <w:proofErr w:type="gramStart"/>
+      <w:r>
+        <w:t xml:space="preserve">Figure </w:t>
+      </w:r>
+      <w:proofErr w:type="gramEnd"/>
+      <w:r>
+        <w:fldChar w:fldCharType="begin"/>
+      </w:r>
+      <w:r>
+        <w:instrText xml:space="preserve"> SEQ Figure \* ARABIC </w:instrText>
+      </w:r>
+      <w:r>
+        <w:fldChar w:fldCharType="separate"/>
+      </w:r>
+      <w:r>
+        <w:rPr>
+          <w:noProof/>
+        </w:rPr>
+        <w:t>3</w:t>
+      </w:r>
+      <w:r>
+        <w:fldChar w:fldCharType="end"/>
+      </w:r>
+      <w:proofErr w:type="gramStart"/>
+      <w:r>
+        <w:t>.</w:t>
+      </w:r>
+      <w:proofErr w:type="gramEnd"/>
+      <w:r>
+        <w:t xml:space="preserve"> Mean accuracy on test trials in both conditions.</w:t>
+      </w:r>
+    </w:p>
+    <w:p>
+      <w:pPr>
+        <w:rPr>
+          <w:rFonts w:ascii="Times" w:hAnsi="Times"/>
+        </w:rPr>
+      </w:pPr>
+      <w:r>
+        <w:rPr>
+          <w:rFonts w:ascii="Times" w:hAnsi="Times"/>
+        </w:rPr>
+        <w:tab/>
+      </w:r>
+    </w:p>
+    <w:p>
+      <w:pPr>
+        <w:rPr>
+          <w:rFonts w:ascii="Times" w:hAnsi="Times"/>
+          <w:noProof/>
+        </w:rPr>
+      </w:pPr>
+      <w:r>
+        <w:rPr>
+          <w:rFonts w:ascii="Times" w:hAnsi="Times"/>
+        </w:rPr>
+        <w:tab/>
+      </w:r>
+      <w:r>
+        <w:rPr>
+          <w:rFonts w:ascii="Times" w:hAnsi="Times"/>
+        </w:rPr>
+        <w:t>Figures 4 display</w:t>
+      </w:r>
+      <w:r>
+        <w:rPr>
+          <w:rFonts w:ascii="Times" w:hAnsi="Times"/>
+        </w:rPr>
+        <w:t>s</w:t>
+      </w:r>
+      <w:r>
+        <w:rPr>
+          <w:rFonts w:ascii="Times" w:hAnsi="Times"/>
+        </w:rPr>
+        <w:t xml:space="preserve"> </w:t>
+      </w:r>
+      <w:r>
+        <w:rPr>
+          <w:rFonts w:ascii="Times" w:hAnsi="Times"/>
+        </w:rPr>
+        <w:t>accuracy</w:t>
+      </w:r>
+      <w:r>
+        <w:rPr>
+          <w:rFonts w:ascii="Times" w:hAnsi="Times"/>
+        </w:rPr>
+        <w:t xml:space="preserve"> on test trials plotted as a function of </w:t>
+      </w:r>
+      <w:r>
+        <w:rPr>
+          <w:rFonts w:ascii="Times" w:hAnsi="Times"/>
+        </w:rPr>
+        <w:t>accuracy</w:t>
+      </w:r>
+      <w:r>
+        <w:rPr>
+          <w:rFonts w:ascii="Times" w:hAnsi="Times"/>
+        </w:rPr>
+        <w:t xml:space="preserve"> on the corresponding exposure trial. </w:t>
+      </w:r>
+      <w:r>
+        <w:rPr>
+          <w:rFonts w:ascii="Times" w:hAnsi="Times"/>
+        </w:rPr>
+        <w:t xml:space="preserve">For clarity, a linear regression is fitted to the data and a dotted line representing chance performance is shown. Both conditions show positive slopes overall, indicating a positive correlation between looking time at the “kept” object during exposure and looking time at the “kept” object during testing. Notably, in both conditions, complete failure to look at the “kept” object during exposure results in a mean performance around chance during testing. The distribution of data points differs between conditions. As expected given the bimodal distribution of accuracy during exposure in the </w:t>
+      </w:r>
+      <w:r>
+        <w:rPr>
+          <w:rFonts w:ascii="Times" w:hAnsi="Times"/>
+          <w:i/>
+        </w:rPr>
+        <w:t>gaze</w:t>
+      </w:r>
+      <w:r>
+        <w:rPr>
+          <w:rFonts w:ascii="Times" w:hAnsi="Times"/>
+        </w:rPr>
+        <w:t xml:space="preserve"> condition and the roughly normal distribution of accuracy during exposure in the </w:t>
+      </w:r>
+      <w:r>
+        <w:rPr>
+          <w:rFonts w:ascii="Times" w:hAnsi="Times"/>
+          <w:i/>
+        </w:rPr>
+        <w:t>no-gaze</w:t>
+      </w:r>
+      <w:r>
+        <w:rPr>
+          <w:rFonts w:ascii="Times" w:hAnsi="Times"/>
+        </w:rPr>
+        <w:t xml:space="preserve"> condition, the data points for the </w:t>
+      </w:r>
+      <w:r>
+        <w:rPr>
+          <w:rFonts w:ascii="Times" w:hAnsi="Times"/>
+          <w:i/>
+        </w:rPr>
+        <w:t>gaze</w:t>
+      </w:r>
+      <w:r>
+        <w:rPr>
+          <w:rFonts w:ascii="Times" w:hAnsi="Times"/>
+        </w:rPr>
+        <w:t xml:space="preserve"> condition are concentrated towards the side of the plot, while those for the </w:t>
+      </w:r>
+      <w:r>
+        <w:rPr>
+          <w:rFonts w:ascii="Times" w:hAnsi="Times"/>
+          <w:i/>
+        </w:rPr>
+        <w:t>no-gaze</w:t>
+      </w:r>
+      <w:r>
+        <w:rPr>
+          <w:rFonts w:ascii="Times" w:hAnsi="Times"/>
+        </w:rPr>
+        <w:t xml:space="preserve"> condition are concentrated towards the center.</w:t>
+      </w:r>
+      <w:r>
+        <w:rPr>
+          <w:rFonts w:ascii="Times" w:hAnsi="Times"/>
+          <w:noProof/>
+        </w:rPr>
+        <w:t xml:space="preserve"> </w:t>
+      </w:r>
+    </w:p>
+    <w:p>
+      <w:pPr>
+        <w:rPr>
+          <w:rFonts w:ascii="Times" w:hAnsi="Times"/>
+        </w:rPr>
+      </w:pPr>
+      <w:r>
+        <w:rPr>
+          <w:rFonts w:ascii="Times" w:hAnsi="Times"/>
+        </w:rPr>
+        <w:drawing>
+          <wp:inline distT="0" distB="0" distL="0" distR="0" wp14:anchorId="68A8EBA7" wp14:editId="1E6CAC29">
+            <wp:extent cx="5486400" cy="3894455"/>
+            <wp:effectExtent l="0" t="0" r="0" b="0"/>
+            <wp:docPr id="5" name="Picture 5" descr="Macintosh HD:Users:allisondods:Documents:Projects:gaze-xsit:analysis:gaze-xsit_adult_files:figure-html:exposure vs test linear.png"/>
+            <wp:cNvGraphicFramePr>
+              <a:graphicFrameLocks xmlns:a="http://schemas.openxmlformats.org/drawingml/2006/main" noChangeAspect="1"/>
+            </wp:cNvGraphicFramePr>
+            <a:graphic xmlns:a="http://schemas.openxmlformats.org/drawingml/2006/main">
+              <a:graphicData uri="http://schemas.openxmlformats.org/drawingml/2006/picture">
+                <pic:pic xmlns:pic="http://schemas.openxmlformats.org/drawingml/2006/picture">
+                  <pic:nvPicPr>
+                    <pic:cNvPr id="0" name="Picture 5" descr="Macintosh HD:Users:allisondods:Documents:Projects:gaze-xsit:analysis:gaze-xsit_adult_files:figure-html:exposure vs test linear.png"/>
+                    <pic:cNvPicPr>
+                      <a:picLocks noChangeAspect="1" noChangeArrowheads="1"/>
+                    </pic:cNvPicPr>
+                  </pic:nvPicPr>
+                  <pic:blipFill>
+                    <a:blip r:embed="rId9">
+                      <a:extLst>
+                        <a:ext uri="{28A0092B-C50C-407E-A947-70E740481C1C}">
+                          <a14:useLocalDpi xmlns:a14="http://schemas.microsoft.com/office/drawing/2010/main" val="0"/>
+                        </a:ext>
+                      </a:extLst>
+                    </a:blip>
+                    <a:srcRect/>
+                    <a:stretch>
+                      <a:fillRect/>
+                    </a:stretch>
+                  </pic:blipFill>
+                  <pic:spPr bwMode="auto">
+                    <a:xfrm>
+                      <a:off x="0" y="0"/>
+                      <a:ext cx="5486400" cy="3894455"/>
+                    </a:xfrm>
+                    <a:prstGeom prst="rect">
+                      <a:avLst/>
+                    </a:prstGeom>
+                    <a:noFill/>
+                    <a:ln>
+                      <a:noFill/>
+                    </a:ln>
+                  </pic:spPr>
+                </pic:pic>
+              </a:graphicData>
+            </a:graphic>
+          </wp:inline>
+        </w:drawing>
+      </w:r>
+    </w:p>
+    <w:p>
+      <w:pPr>
+        <w:keepNext/>
+      </w:pPr>
+    </w:p>
+    <w:p>
+      <w:pPr>
+        <w:pStyle w:val="Caption"/>
+        <w:rPr>
+          <w:rFonts w:ascii="Times" w:hAnsi="Times"/>
+        </w:rPr>
+      </w:pPr>
+      <w:proofErr w:type="gramStart"/>
+      <w:r>
+        <w:t xml:space="preserve">Figure </w:t>
+      </w:r>
+      <w:fldSimple w:instr=" SEQ Figure \* ARABIC ">
+        <w:r>
+          <w:rPr>
+            <w:noProof/>
+          </w:rPr>
+          <w:t>4</w:t>
+        </w:r>
+      </w:fldSimple>
+      <w:r>
+        <w:t>.</w:t>
+      </w:r>
+      <w:proofErr w:type="gramEnd"/>
+      <w:r>
+        <w:t xml:space="preserve"> Performance on test trials as a function of performance on exposure trials</w:t>
+      </w:r>
+      <w:r>
+        <w:t>, fitted with a linear regression</w:t>
+      </w:r>
+      <w:r>
+        <w:t>.</w:t>
+      </w:r>
+    </w:p>
+    <w:p>
+      <w:pPr>
+        <w:rPr>
+          <w:rFonts w:ascii="Times" w:hAnsi="Times"/>
+        </w:rPr>
+      </w:pPr>
+      <w:r>
+        <w:rPr>
+          <w:rFonts w:ascii="Times" w:hAnsi="Times"/>
+        </w:rPr>
+        <w:tab/>
+        <w:t xml:space="preserve">Figure 5 displays the same </w:t>
+      </w:r>
+      <w:proofErr w:type="gramStart"/>
+      <w:r>
+        <w:rPr>
+          <w:rFonts w:ascii="Times" w:hAnsi="Times"/>
+        </w:rPr>
+        <w:t>data</w:t>
+      </w:r>
+      <w:proofErr w:type="gramEnd"/>
+      <w:r>
+        <w:rPr>
+          <w:rFonts w:ascii="Times" w:hAnsi="Times"/>
+        </w:rPr>
+        <w:t xml:space="preserve"> as does Figure 4, but fitted with a local polynomial regression instead of a linear regression. [</w:t>
+      </w:r>
+      <w:proofErr w:type="gramStart"/>
+      <w:r>
+        <w:rPr>
+          <w:rFonts w:ascii="Times" w:hAnsi="Times"/>
+        </w:rPr>
+        <w:t>explain</w:t>
+      </w:r>
+      <w:proofErr w:type="gramEnd"/>
+      <w:r>
+        <w:rPr>
+          <w:rFonts w:ascii="Times" w:hAnsi="Times"/>
+        </w:rPr>
+        <w:t xml:space="preserve"> why this matters]</w:t>
+      </w:r>
+    </w:p>
+    <w:p>
+      <w:pPr>
+        <w:rPr>
+          <w:rFonts w:ascii="Times" w:hAnsi="Times"/>
+        </w:rPr>
+      </w:pPr>
+      <w:r>
+        <w:rPr>
+          <w:rFonts w:ascii="Times" w:hAnsi="Times"/>
+          <w:noProof/>
+        </w:rPr>
+        <w:drawing>
+          <wp:inline distT="0" distB="0" distL="0" distR="0" wp14:anchorId="5116FB11" wp14:editId="0EFA2562">
+            <wp:extent cx="5486400" cy="3894455"/>
+            <wp:effectExtent l="0" t="0" r="0" b="0"/>
+            <wp:docPr id="6" name="Picture 6" descr="Macintosh HD:Users:allisondods:Documents:Projects:gaze-xsit:analysis:gaze-xsit_adult_files:figure-html:exposure vs test loess.png"/>
+            <wp:cNvGraphicFramePr>
+              <a:graphicFrameLocks xmlns:a="http://schemas.openxmlformats.org/drawingml/2006/main" noChangeAspect="1"/>
+            </wp:cNvGraphicFramePr>
+            <a:graphic xmlns:a="http://schemas.openxmlformats.org/drawingml/2006/main">
+              <a:graphicData uri="http://schemas.openxmlformats.org/drawingml/2006/picture">
+                <pic:pic xmlns:pic="http://schemas.openxmlformats.org/drawingml/2006/picture">
+                  <pic:nvPicPr>
+                    <pic:cNvPr id="0" name="Picture 6" descr="Macintosh HD:Users:allisondods:Documents:Projects:gaze-xsit:analysis:gaze-xsit_adult_files:figure-html:exposure vs test loess.png"/>
+                    <pic:cNvPicPr>
+                      <a:picLocks noChangeAspect="1" noChangeArrowheads="1"/>
+                    </pic:cNvPicPr>
+                  </pic:nvPicPr>
+                  <pic:blipFill>
+                    <a:blip r:embed="rId10">
+                      <a:extLst>
+                        <a:ext uri="{28A0092B-C50C-407E-A947-70E740481C1C}">
+                          <a14:useLocalDpi xmlns:a14="http://schemas.microsoft.com/office/drawing/2010/main" val="0"/>
+                        </a:ext>
+                      </a:extLst>
+                    </a:blip>
+                    <a:srcRect/>
+                    <a:stretch>
+                      <a:fillRect/>
+                    </a:stretch>
+                  </pic:blipFill>
+                  <pic:spPr bwMode="auto">
+                    <a:xfrm>
+                      <a:off x="0" y="0"/>
+                      <a:ext cx="5486400" cy="3894455"/>
+                    </a:xfrm>
+                    <a:prstGeom prst="rect">
+                      <a:avLst/>
+                    </a:prstGeom>
+                    <a:noFill/>
+                    <a:ln>
+                      <a:noFill/>
+                    </a:ln>
+                  </pic:spPr>
+                </pic:pic>
+              </a:graphicData>
+            </a:graphic>
+          </wp:inline>
+        </w:drawing>
+      </w:r>
+    </w:p>
+    <w:p>
+      <w:pPr>
+        <w:keepNext/>
+      </w:pPr>
+    </w:p>
+    <w:p>
+      <w:pPr>
+        <w:pStyle w:val="Caption"/>
+      </w:pPr>
+      <w:proofErr w:type="gramStart"/>
+      <w:r>
+        <w:t xml:space="preserve">Figure </w:t>
+      </w:r>
+      <w:fldSimple w:instr=" SEQ Figure \* ARABIC ">
+        <w:r>
+          <w:rPr>
+            <w:noProof/>
+          </w:rPr>
+          <w:t>5</w:t>
+        </w:r>
+      </w:fldSimple>
+      <w:r>
+        <w:t>.</w:t>
+      </w:r>
+      <w:proofErr w:type="gramEnd"/>
+      <w:r>
+        <w:t xml:space="preserve"> Performance on test trials as a function of performance on exposure trials</w:t>
+      </w:r>
+      <w:r>
+        <w:t>, fitted with a local polynomial regression</w:t>
+      </w:r>
+      <w:r>
+        <w:t>.</w:t>
+      </w:r>
+    </w:p>
+    <w:p>
+      <w:bookmarkStart w:id="0" w:name="_GoBack"/>
+      <w:r>
+        <w:rPr>
+          <w:noProof/>
+        </w:rPr>
+        <w:drawing>
+          <wp:inline distT="0" distB="0" distL="0" distR="0" wp14:anchorId="0A0791A2" wp14:editId="5B8CEB3E">
+            <wp:extent cx="5486400" cy="3894455"/>
+            <wp:effectExtent l="0" t="0" r="0" b="0"/>
+            <wp:docPr id="7" name="Picture 7" descr="Macintosh HD:Users:allisondods:Documents:Projects:gaze-xsit:analysis:gaze-xsit_adult_files:figure-html:quartile bin by exposure.png"/>
+            <wp:cNvGraphicFramePr>
+              <a:graphicFrameLocks xmlns:a="http://schemas.openxmlformats.org/drawingml/2006/main" noChangeAspect="1"/>
+            </wp:cNvGraphicFramePr>
+            <a:graphic xmlns:a="http://schemas.openxmlformats.org/drawingml/2006/main">
+              <a:graphicData uri="http://schemas.openxmlformats.org/drawingml/2006/picture">
+                <pic:pic xmlns:pic="http://schemas.openxmlformats.org/drawingml/2006/picture">
+                  <pic:nvPicPr>
+                    <pic:cNvPr id="0" name="Picture 7" descr="Macintosh HD:Users:allisondods:Documents:Projects:gaze-xsit:analysis:gaze-xsit_adult_files:figure-html:quartile bin by exposure.png"/>
+                    <pic:cNvPicPr>
+                      <a:picLocks noChangeAspect="1" noChangeArrowheads="1"/>
+                    </pic:cNvPicPr>
+                  </pic:nvPicPr>
+                  <pic:blipFill>
+                    <a:blip r:embed="rId11">
+                      <a:extLst>
+                        <a:ext uri="{28A0092B-C50C-407E-A947-70E740481C1C}">
+                          <a14:useLocalDpi xmlns:a14="http://schemas.microsoft.com/office/drawing/2010/main" val="0"/>
+                        </a:ext>
+                      </a:extLst>
+                    </a:blip>
+                    <a:srcRect/>
+                    <a:stretch>
+                      <a:fillRect/>
+                    </a:stretch>
+                  </pic:blipFill>
+                  <pic:spPr bwMode="auto">
+                    <a:xfrm>
+                      <a:off x="0" y="0"/>
+                      <a:ext cx="5486400" cy="3894455"/>
+                    </a:xfrm>
+                    <a:prstGeom prst="rect">
+                      <a:avLst/>
+                    </a:prstGeom>
+                    <a:noFill/>
+                    <a:ln>
+                      <a:noFill/>
+                    </a:ln>
+                  </pic:spPr>
+                </pic:pic>
+              </a:graphicData>
+            </a:graphic>
+          </wp:inline>
+        </w:drawing>
+      </w:r>
+      <w:bookmarkEnd w:id="0"/>
+    </w:p>
+    <w:p/>
+    <w:p>
+      <w:pPr>
+        <w:rPr>
+          <w:rFonts w:ascii="Times" w:hAnsi="Times"/>
+        </w:rPr>
+      </w:pPr>
+      <w:r>
+        <w:rPr>
+          <w:rFonts w:ascii="Times" w:hAnsi="Times"/>
+        </w:rPr>
+        <w:t>-</w:t>
+      </w:r>
+      <w:proofErr w:type="gramStart"/>
+      <w:r>
+        <w:rPr>
+          <w:rFonts w:ascii="Times" w:hAnsi="Times"/>
+        </w:rPr>
+        <w:t>model</w:t>
+      </w:r>
+      <w:proofErr w:type="gramEnd"/>
+      <w:r>
+        <w:rPr>
+          <w:rFonts w:ascii="Times" w:hAnsi="Times"/>
+        </w:rPr>
+        <w:t xml:space="preserve"> 1</w:t>
+      </w:r>
+    </w:p>
+    <w:p>
+      <w:pPr>
+        <w:rPr>
+          <w:rFonts w:ascii="Times" w:hAnsi="Times"/>
+        </w:rPr>
+      </w:pPr>
+      <w:r>
+        <w:rPr>
+          <w:rFonts w:ascii="Times" w:hAnsi="Times"/>
+        </w:rPr>
+        <w:t>-</w:t>
+      </w:r>
+      <w:proofErr w:type="gramStart"/>
+      <w:r>
+        <w:rPr>
+          <w:rFonts w:ascii="Times" w:hAnsi="Times"/>
+        </w:rPr>
+        <w:t>model</w:t>
+      </w:r>
+      <w:proofErr w:type="gramEnd"/>
+      <w:r>
+        <w:rPr>
+          <w:rFonts w:ascii="Times" w:hAnsi="Times"/>
+        </w:rPr>
+        <w:t xml:space="preserve"> 2</w:t>
+      </w:r>
     </w:p>
     <w:sectPr>
       <w:pgSz w:w="12240" w:h="15840"/>

</xml_diff>